<commit_message>
Added view rentals case
</commit_message>
<xml_diff>
--- a/Documents/Test_Cases_MR.docx
+++ b/Documents/Test_Cases_MR.docx
@@ -991,6 +991,576 @@
             </w:pPr>
             <w:r>
               <w:t>Rented movie is deleted from the client’s library</w:t>
+            </w:r>
+          </w:p>
+        </w:tc>
+        <w:tc>
+          <w:tcPr>
+            <w:tcW w:w="1870" w:type="dxa"/>
+          </w:tcPr>
+          <w:p>
+            <w:pPr>
+              <w:cnfStyle w:val="000000000000" w:firstRow="0" w:lastRow="0" w:firstColumn="0" w:lastColumn="0" w:oddVBand="0" w:evenVBand="0" w:oddHBand="0" w:evenHBand="0" w:firstRowFirstColumn="0" w:firstRowLastColumn="0" w:lastRowFirstColumn="0" w:lastRowLastColumn="0"/>
+            </w:pPr>
+          </w:p>
+        </w:tc>
+      </w:tr>
+      <w:tr>
+        <w:trPr>
+          <w:cnfStyle w:val="000000100000" w:firstRow="0" w:lastRow="0" w:firstColumn="0" w:lastColumn="0" w:oddVBand="0" w:evenVBand="0" w:oddHBand="1" w:evenHBand="0" w:firstRowFirstColumn="0" w:firstRowLastColumn="0" w:lastRowFirstColumn="0" w:lastRowLastColumn="0"/>
+        </w:trPr>
+        <w:tc>
+          <w:tcPr>
+            <w:cnfStyle w:val="001000000000" w:firstRow="0" w:lastRow="0" w:firstColumn="1" w:lastColumn="0" w:oddVBand="0" w:evenVBand="0" w:oddHBand="0" w:evenHBand="0" w:firstRowFirstColumn="0" w:firstRowLastColumn="0" w:lastRowFirstColumn="0" w:lastRowLastColumn="0"/>
+            <w:tcW w:w="1870" w:type="dxa"/>
+          </w:tcPr>
+          <w:p>
+            <w:r>
+              <w:t>4-Done</w:t>
+            </w:r>
+          </w:p>
+        </w:tc>
+        <w:tc>
+          <w:tcPr>
+            <w:tcW w:w="1870" w:type="dxa"/>
+          </w:tcPr>
+          <w:p>
+            <w:pPr>
+              <w:cnfStyle w:val="000000100000" w:firstRow="0" w:lastRow="0" w:firstColumn="0" w:lastColumn="0" w:oddVBand="0" w:evenVBand="0" w:oddHBand="1" w:evenHBand="0" w:firstRowFirstColumn="0" w:firstRowLastColumn="0" w:lastRowFirstColumn="0" w:lastRowLastColumn="0"/>
+            </w:pPr>
+          </w:p>
+        </w:tc>
+        <w:tc>
+          <w:tcPr>
+            <w:tcW w:w="1870" w:type="dxa"/>
+          </w:tcPr>
+          <w:p>
+            <w:pPr>
+              <w:cnfStyle w:val="000000100000" w:firstRow="0" w:lastRow="0" w:firstColumn="0" w:lastColumn="0" w:oddVBand="0" w:evenVBand="0" w:oddHBand="1" w:evenHBand="0" w:firstRowFirstColumn="0" w:firstRowLastColumn="0" w:lastRowFirstColumn="0" w:lastRowLastColumn="0"/>
+            </w:pPr>
+          </w:p>
+        </w:tc>
+        <w:tc>
+          <w:tcPr>
+            <w:tcW w:w="1870" w:type="dxa"/>
+          </w:tcPr>
+          <w:p>
+            <w:pPr>
+              <w:cnfStyle w:val="000000100000" w:firstRow="0" w:lastRow="0" w:firstColumn="0" w:lastColumn="0" w:oddVBand="0" w:evenVBand="0" w:oddHBand="1" w:evenHBand="0" w:firstRowFirstColumn="0" w:firstRowLastColumn="0" w:lastRowFirstColumn="0" w:lastRowLastColumn="0"/>
+            </w:pPr>
+          </w:p>
+        </w:tc>
+        <w:tc>
+          <w:tcPr>
+            <w:tcW w:w="1870" w:type="dxa"/>
+          </w:tcPr>
+          <w:p>
+            <w:pPr>
+              <w:cnfStyle w:val="000000100000" w:firstRow="0" w:lastRow="0" w:firstColumn="0" w:lastColumn="0" w:oddVBand="0" w:evenVBand="0" w:oddHBand="1" w:evenHBand="0" w:firstRowFirstColumn="0" w:firstRowLastColumn="0" w:lastRowFirstColumn="0" w:lastRowLastColumn="0"/>
+            </w:pPr>
+          </w:p>
+        </w:tc>
+      </w:tr>
+    </w:tbl>
+    <w:p/>
+    <w:p/>
+    <w:p/>
+    <w:p/>
+    <w:p/>
+    <w:p/>
+    <w:p/>
+    <w:p>
+      <w:r>
+        <w:lastRenderedPageBreak/>
+        <w:t>VIEW RENTALS</w:t>
+      </w:r>
+    </w:p>
+    <w:p/>
+    <w:tbl>
+      <w:tblPr>
+        <w:tblStyle w:val="ListTable6Colorful"/>
+        <w:tblW w:w="0" w:type="auto"/>
+        <w:tblLook w:val="04A0" w:firstRow="1" w:lastRow="0" w:firstColumn="1" w:lastColumn="0" w:noHBand="0" w:noVBand="1"/>
+      </w:tblPr>
+      <w:tblGrid>
+        <w:gridCol w:w="626"/>
+        <w:gridCol w:w="1452"/>
+      </w:tblGrid>
+      <w:tr>
+        <w:trPr>
+          <w:cnfStyle w:val="100000000000" w:firstRow="1" w:lastRow="0" w:firstColumn="0" w:lastColumn="0" w:oddVBand="0" w:evenVBand="0" w:oddHBand="0" w:evenHBand="0" w:firstRowFirstColumn="0" w:firstRowLastColumn="0" w:lastRowFirstColumn="0" w:lastRowLastColumn="0"/>
+        </w:trPr>
+        <w:tc>
+          <w:tcPr>
+            <w:cnfStyle w:val="001000000000" w:firstRow="0" w:lastRow="0" w:firstColumn="1" w:lastColumn="0" w:oddVBand="0" w:evenVBand="0" w:oddHBand="0" w:evenHBand="0" w:firstRowFirstColumn="0" w:firstRowLastColumn="0" w:lastRowFirstColumn="0" w:lastRowLastColumn="0"/>
+            <w:tcW w:w="625" w:type="dxa"/>
+          </w:tcPr>
+          <w:p>
+            <w:r>
+              <w:t>Step</w:t>
+            </w:r>
+          </w:p>
+        </w:tc>
+        <w:tc>
+          <w:tcPr>
+            <w:tcW w:w="1452" w:type="dxa"/>
+          </w:tcPr>
+          <w:p>
+            <w:pPr>
+              <w:cnfStyle w:val="100000000000" w:firstRow="1" w:lastRow="0" w:firstColumn="0" w:lastColumn="0" w:oddVBand="0" w:evenVBand="0" w:oddHBand="0" w:evenHBand="0" w:firstRowFirstColumn="0" w:firstRowLastColumn="0" w:lastRowFirstColumn="0" w:lastRowLastColumn="0"/>
+            </w:pPr>
+            <w:r>
+              <w:t>TC1</w:t>
+            </w:r>
+          </w:p>
+        </w:tc>
+      </w:tr>
+      <w:tr>
+        <w:trPr>
+          <w:cnfStyle w:val="000000100000" w:firstRow="0" w:lastRow="0" w:firstColumn="0" w:lastColumn="0" w:oddVBand="0" w:evenVBand="0" w:oddHBand="1" w:evenHBand="0" w:firstRowFirstColumn="0" w:firstRowLastColumn="0" w:lastRowFirstColumn="0" w:lastRowLastColumn="0"/>
+        </w:trPr>
+        <w:tc>
+          <w:tcPr>
+            <w:cnfStyle w:val="001000000000" w:firstRow="0" w:lastRow="0" w:firstColumn="1" w:lastColumn="0" w:oddVBand="0" w:evenVBand="0" w:oddHBand="0" w:evenHBand="0" w:firstRowFirstColumn="0" w:firstRowLastColumn="0" w:lastRowFirstColumn="0" w:lastRowLastColumn="0"/>
+            <w:tcW w:w="625" w:type="dxa"/>
+          </w:tcPr>
+          <w:p/>
+        </w:tc>
+        <w:tc>
+          <w:tcPr>
+            <w:tcW w:w="1452" w:type="dxa"/>
+          </w:tcPr>
+          <w:p>
+            <w:pPr>
+              <w:cnfStyle w:val="000000100000" w:firstRow="0" w:lastRow="0" w:firstColumn="0" w:lastColumn="0" w:oddVBand="0" w:evenVBand="0" w:oddHBand="1" w:evenHBand="0" w:firstRowFirstColumn="0" w:firstRowLastColumn="0" w:lastRowFirstColumn="0" w:lastRowLastColumn="0"/>
+            </w:pPr>
+            <w:r>
+              <w:t xml:space="preserve">Start </w:t>
+            </w:r>
+            <w:r>
+              <w:t>Display</w:t>
+            </w:r>
+          </w:p>
+        </w:tc>
+      </w:tr>
+      <w:tr>
+        <w:tc>
+          <w:tcPr>
+            <w:cnfStyle w:val="001000000000" w:firstRow="0" w:lastRow="0" w:firstColumn="1" w:lastColumn="0" w:oddVBand="0" w:evenVBand="0" w:oddHBand="0" w:evenHBand="0" w:firstRowFirstColumn="0" w:firstRowLastColumn="0" w:lastRowFirstColumn="0" w:lastRowLastColumn="0"/>
+            <w:tcW w:w="625" w:type="dxa"/>
+          </w:tcPr>
+          <w:p>
+            <w:r>
+              <w:t>1</w:t>
+            </w:r>
+          </w:p>
+        </w:tc>
+        <w:tc>
+          <w:tcPr>
+            <w:tcW w:w="1452" w:type="dxa"/>
+          </w:tcPr>
+          <w:p>
+            <w:pPr>
+              <w:cnfStyle w:val="000000000000" w:firstRow="0" w:lastRow="0" w:firstColumn="0" w:lastColumn="0" w:oddVBand="0" w:evenVBand="0" w:oddHBand="0" w:evenHBand="0" w:firstRowFirstColumn="0" w:firstRowLastColumn="0" w:lastRowFirstColumn="0" w:lastRowLastColumn="0"/>
+            </w:pPr>
+            <w:r>
+              <w:t>Display list of rentals</w:t>
+            </w:r>
+          </w:p>
+        </w:tc>
+      </w:tr>
+      <w:tr>
+        <w:trPr>
+          <w:cnfStyle w:val="000000100000" w:firstRow="0" w:lastRow="0" w:firstColumn="0" w:lastColumn="0" w:oddVBand="0" w:evenVBand="0" w:oddHBand="1" w:evenHBand="0" w:firstRowFirstColumn="0" w:firstRowLastColumn="0" w:lastRowFirstColumn="0" w:lastRowLastColumn="0"/>
+        </w:trPr>
+        <w:tc>
+          <w:tcPr>
+            <w:cnfStyle w:val="001000000000" w:firstRow="0" w:lastRow="0" w:firstColumn="1" w:lastColumn="0" w:oddVBand="0" w:evenVBand="0" w:oddHBand="0" w:evenHBand="0" w:firstRowFirstColumn="0" w:firstRowLastColumn="0" w:lastRowFirstColumn="0" w:lastRowLastColumn="0"/>
+            <w:tcW w:w="625" w:type="dxa"/>
+          </w:tcPr>
+          <w:p>
+            <w:r>
+              <w:t>2</w:t>
+            </w:r>
+          </w:p>
+        </w:tc>
+        <w:tc>
+          <w:tcPr>
+            <w:tcW w:w="1452" w:type="dxa"/>
+          </w:tcPr>
+          <w:p>
+            <w:pPr>
+              <w:cnfStyle w:val="000000100000" w:firstRow="0" w:lastRow="0" w:firstColumn="0" w:lastColumn="0" w:oddVBand="0" w:evenVBand="0" w:oddHBand="1" w:evenHBand="0" w:firstRowFirstColumn="0" w:firstRowLastColumn="0" w:lastRowFirstColumn="0" w:lastRowLastColumn="0"/>
+            </w:pPr>
+            <w:r>
+              <w:t>Input name, date of birth or phone number</w:t>
+            </w:r>
+          </w:p>
+        </w:tc>
+      </w:tr>
+      <w:tr>
+        <w:tc>
+          <w:tcPr>
+            <w:cnfStyle w:val="001000000000" w:firstRow="0" w:lastRow="0" w:firstColumn="1" w:lastColumn="0" w:oddVBand="0" w:evenVBand="0" w:oddHBand="0" w:evenHBand="0" w:firstRowFirstColumn="0" w:firstRowLastColumn="0" w:lastRowFirstColumn="0" w:lastRowLastColumn="0"/>
+            <w:tcW w:w="625" w:type="dxa"/>
+          </w:tcPr>
+          <w:p>
+            <w:r>
+              <w:t>3</w:t>
+            </w:r>
+          </w:p>
+        </w:tc>
+        <w:tc>
+          <w:tcPr>
+            <w:tcW w:w="1452" w:type="dxa"/>
+          </w:tcPr>
+          <w:p>
+            <w:pPr>
+              <w:cnfStyle w:val="000000000000" w:firstRow="0" w:lastRow="0" w:firstColumn="0" w:lastColumn="0" w:oddVBand="0" w:evenVBand="0" w:oddHBand="0" w:evenHBand="0" w:firstRowFirstColumn="0" w:firstRowLastColumn="0" w:lastRowFirstColumn="0" w:lastRowLastColumn="0"/>
+            </w:pPr>
+            <w:r>
+              <w:t>Display filtered list of rentals</w:t>
+            </w:r>
+          </w:p>
+        </w:tc>
+      </w:tr>
+      <w:tr>
+        <w:trPr>
+          <w:cnfStyle w:val="000000100000" w:firstRow="0" w:lastRow="0" w:firstColumn="0" w:lastColumn="0" w:oddVBand="0" w:evenVBand="0" w:oddHBand="1" w:evenHBand="0" w:firstRowFirstColumn="0" w:firstRowLastColumn="0" w:lastRowFirstColumn="0" w:lastRowLastColumn="0"/>
+        </w:trPr>
+        <w:tc>
+          <w:tcPr>
+            <w:cnfStyle w:val="001000000000" w:firstRow="0" w:lastRow="0" w:firstColumn="1" w:lastColumn="0" w:oddVBand="0" w:evenVBand="0" w:oddHBand="0" w:evenHBand="0" w:firstRowFirstColumn="0" w:firstRowLastColumn="0" w:lastRowFirstColumn="0" w:lastRowLastColumn="0"/>
+            <w:tcW w:w="625" w:type="dxa"/>
+          </w:tcPr>
+          <w:p>
+            <w:r>
+              <w:t>4</w:t>
+            </w:r>
+          </w:p>
+        </w:tc>
+        <w:tc>
+          <w:tcPr>
+            <w:tcW w:w="1452" w:type="dxa"/>
+          </w:tcPr>
+          <w:p>
+            <w:pPr>
+              <w:cnfStyle w:val="000000100000" w:firstRow="0" w:lastRow="0" w:firstColumn="0" w:lastColumn="0" w:oddVBand="0" w:evenVBand="0" w:oddHBand="1" w:evenHBand="0" w:firstRowFirstColumn="0" w:firstRowLastColumn="0" w:lastRowFirstColumn="0" w:lastRowLastColumn="0"/>
+            </w:pPr>
+            <w:r>
+              <w:t>Done</w:t>
+            </w:r>
+          </w:p>
+        </w:tc>
+      </w:tr>
+    </w:tbl>
+    <w:p/>
+    <w:tbl>
+      <w:tblPr>
+        <w:tblStyle w:val="ListTable6Colorful"/>
+        <w:tblW w:w="0" w:type="auto"/>
+        <w:tblLook w:val="04A0" w:firstRow="1" w:lastRow="0" w:firstColumn="1" w:lastColumn="0" w:noHBand="0" w:noVBand="1"/>
+      </w:tblPr>
+      <w:tblGrid>
+        <w:gridCol w:w="1870"/>
+        <w:gridCol w:w="1870"/>
+        <w:gridCol w:w="1870"/>
+        <w:gridCol w:w="1870"/>
+        <w:gridCol w:w="1870"/>
+      </w:tblGrid>
+      <w:tr>
+        <w:trPr>
+          <w:cnfStyle w:val="100000000000" w:firstRow="1" w:lastRow="0" w:firstColumn="0" w:lastColumn="0" w:oddVBand="0" w:evenVBand="0" w:oddHBand="0" w:evenHBand="0" w:firstRowFirstColumn="0" w:firstRowLastColumn="0" w:lastRowFirstColumn="0" w:lastRowLastColumn="0"/>
+        </w:trPr>
+        <w:tc>
+          <w:tcPr>
+            <w:cnfStyle w:val="001000000000" w:firstRow="0" w:lastRow="0" w:firstColumn="1" w:lastColumn="0" w:oddVBand="0" w:evenVBand="0" w:oddHBand="0" w:evenHBand="0" w:firstRowFirstColumn="0" w:firstRowLastColumn="0" w:lastRowFirstColumn="0" w:lastRowLastColumn="0"/>
+            <w:tcW w:w="1870" w:type="dxa"/>
+          </w:tcPr>
+          <w:p>
+            <w:r>
+              <w:t>Step</w:t>
+            </w:r>
+          </w:p>
+        </w:tc>
+        <w:tc>
+          <w:tcPr>
+            <w:tcW w:w="1870" w:type="dxa"/>
+          </w:tcPr>
+          <w:p>
+            <w:pPr>
+              <w:cnfStyle w:val="100000000000" w:firstRow="1" w:lastRow="0" w:firstColumn="0" w:lastColumn="0" w:oddVBand="0" w:evenVBand="0" w:oddHBand="0" w:evenHBand="0" w:firstRowFirstColumn="0" w:firstRowLastColumn="0" w:lastRowFirstColumn="0" w:lastRowLastColumn="0"/>
+            </w:pPr>
+            <w:r>
+              <w:t>Input field</w:t>
+            </w:r>
+          </w:p>
+        </w:tc>
+        <w:tc>
+          <w:tcPr>
+            <w:tcW w:w="1870" w:type="dxa"/>
+          </w:tcPr>
+          <w:p>
+            <w:pPr>
+              <w:cnfStyle w:val="100000000000" w:firstRow="1" w:lastRow="0" w:firstColumn="0" w:lastColumn="0" w:oddVBand="0" w:evenVBand="0" w:oddHBand="0" w:evenHBand="0" w:firstRowFirstColumn="0" w:firstRowLastColumn="0" w:lastRowFirstColumn="0" w:lastRowLastColumn="0"/>
+            </w:pPr>
+            <w:r>
+              <w:t>Value</w:t>
+            </w:r>
+          </w:p>
+        </w:tc>
+        <w:tc>
+          <w:tcPr>
+            <w:tcW w:w="1870" w:type="dxa"/>
+          </w:tcPr>
+          <w:p>
+            <w:pPr>
+              <w:cnfStyle w:val="100000000000" w:firstRow="1" w:lastRow="0" w:firstColumn="0" w:lastColumn="0" w:oddVBand="0" w:evenVBand="0" w:oddHBand="0" w:evenHBand="0" w:firstRowFirstColumn="0" w:firstRowLastColumn="0" w:lastRowFirstColumn="0" w:lastRowLastColumn="0"/>
+            </w:pPr>
+            <w:r>
+              <w:t>Expected result</w:t>
+            </w:r>
+          </w:p>
+        </w:tc>
+        <w:tc>
+          <w:tcPr>
+            <w:tcW w:w="1870" w:type="dxa"/>
+          </w:tcPr>
+          <w:p>
+            <w:pPr>
+              <w:cnfStyle w:val="100000000000" w:firstRow="1" w:lastRow="0" w:firstColumn="0" w:lastColumn="0" w:oddVBand="0" w:evenVBand="0" w:oddHBand="0" w:evenHBand="0" w:firstRowFirstColumn="0" w:firstRowLastColumn="0" w:lastRowFirstColumn="0" w:lastRowLastColumn="0"/>
+            </w:pPr>
+            <w:r>
+              <w:t>Actual result</w:t>
+            </w:r>
+          </w:p>
+        </w:tc>
+      </w:tr>
+      <w:tr>
+        <w:trPr>
+          <w:cnfStyle w:val="000000100000" w:firstRow="0" w:lastRow="0" w:firstColumn="0" w:lastColumn="0" w:oddVBand="0" w:evenVBand="0" w:oddHBand="1" w:evenHBand="0" w:firstRowFirstColumn="0" w:firstRowLastColumn="0" w:lastRowFirstColumn="0" w:lastRowLastColumn="0"/>
+        </w:trPr>
+        <w:tc>
+          <w:tcPr>
+            <w:cnfStyle w:val="001000000000" w:firstRow="0" w:lastRow="0" w:firstColumn="1" w:lastColumn="0" w:oddVBand="0" w:evenVBand="0" w:oddHBand="0" w:evenHBand="0" w:firstRowFirstColumn="0" w:firstRowLastColumn="0" w:lastRowFirstColumn="0" w:lastRowLastColumn="0"/>
+            <w:tcW w:w="1870" w:type="dxa"/>
+          </w:tcPr>
+          <w:p>
+            <w:r>
+              <w:t xml:space="preserve">Start </w:t>
+            </w:r>
+            <w:r>
+              <w:t>Display</w:t>
+            </w:r>
+          </w:p>
+        </w:tc>
+        <w:tc>
+          <w:tcPr>
+            <w:tcW w:w="1870" w:type="dxa"/>
+          </w:tcPr>
+          <w:p>
+            <w:pPr>
+              <w:cnfStyle w:val="000000100000" w:firstRow="0" w:lastRow="0" w:firstColumn="0" w:lastColumn="0" w:oddVBand="0" w:evenVBand="0" w:oddHBand="1" w:evenHBand="0" w:firstRowFirstColumn="0" w:firstRowLastColumn="0" w:lastRowFirstColumn="0" w:lastRowLastColumn="0"/>
+            </w:pPr>
+          </w:p>
+        </w:tc>
+        <w:tc>
+          <w:tcPr>
+            <w:tcW w:w="1870" w:type="dxa"/>
+          </w:tcPr>
+          <w:p>
+            <w:pPr>
+              <w:cnfStyle w:val="000000100000" w:firstRow="0" w:lastRow="0" w:firstColumn="0" w:lastColumn="0" w:oddVBand="0" w:evenVBand="0" w:oddHBand="1" w:evenHBand="0" w:firstRowFirstColumn="0" w:firstRowLastColumn="0" w:lastRowFirstColumn="0" w:lastRowLastColumn="0"/>
+            </w:pPr>
+          </w:p>
+        </w:tc>
+        <w:tc>
+          <w:tcPr>
+            <w:tcW w:w="1870" w:type="dxa"/>
+          </w:tcPr>
+          <w:p>
+            <w:pPr>
+              <w:cnfStyle w:val="000000100000" w:firstRow="0" w:lastRow="0" w:firstColumn="0" w:lastColumn="0" w:oddVBand="0" w:evenVBand="0" w:oddHBand="1" w:evenHBand="0" w:firstRowFirstColumn="0" w:firstRowLastColumn="0" w:lastRowFirstColumn="0" w:lastRowLastColumn="0"/>
+            </w:pPr>
+          </w:p>
+        </w:tc>
+        <w:tc>
+          <w:tcPr>
+            <w:tcW w:w="1870" w:type="dxa"/>
+          </w:tcPr>
+          <w:p>
+            <w:pPr>
+              <w:cnfStyle w:val="000000100000" w:firstRow="0" w:lastRow="0" w:firstColumn="0" w:lastColumn="0" w:oddVBand="0" w:evenVBand="0" w:oddHBand="1" w:evenHBand="0" w:firstRowFirstColumn="0" w:firstRowLastColumn="0" w:lastRowFirstColumn="0" w:lastRowLastColumn="0"/>
+            </w:pPr>
+          </w:p>
+        </w:tc>
+      </w:tr>
+      <w:tr>
+        <w:trPr>
+          <w:trHeight w:val="377"/>
+        </w:trPr>
+        <w:tc>
+          <w:tcPr>
+            <w:cnfStyle w:val="001000000000" w:firstRow="0" w:lastRow="0" w:firstColumn="1" w:lastColumn="0" w:oddVBand="0" w:evenVBand="0" w:oddHBand="0" w:evenHBand="0" w:firstRowFirstColumn="0" w:firstRowLastColumn="0" w:lastRowFirstColumn="0" w:lastRowLastColumn="0"/>
+            <w:tcW w:w="1870" w:type="dxa"/>
+          </w:tcPr>
+          <w:p>
+            <w:r>
+              <w:t>1-</w:t>
+            </w:r>
+            <w:r>
+              <w:t>Display List of Rentals</w:t>
+            </w:r>
+          </w:p>
+        </w:tc>
+        <w:tc>
+          <w:tcPr>
+            <w:tcW w:w="1870" w:type="dxa"/>
+          </w:tcPr>
+          <w:p>
+            <w:pPr>
+              <w:cnfStyle w:val="000000000000" w:firstRow="0" w:lastRow="0" w:firstColumn="0" w:lastColumn="0" w:oddVBand="0" w:evenVBand="0" w:oddHBand="0" w:evenHBand="0" w:firstRowFirstColumn="0" w:firstRowLastColumn="0" w:lastRowFirstColumn="0" w:lastRowLastColumn="0"/>
+            </w:pPr>
+          </w:p>
+        </w:tc>
+        <w:tc>
+          <w:tcPr>
+            <w:tcW w:w="1870" w:type="dxa"/>
+          </w:tcPr>
+          <w:p>
+            <w:pPr>
+              <w:cnfStyle w:val="000000000000" w:firstRow="0" w:lastRow="0" w:firstColumn="0" w:lastColumn="0" w:oddVBand="0" w:evenVBand="0" w:oddHBand="0" w:evenHBand="0" w:firstRowFirstColumn="0" w:firstRowLastColumn="0" w:lastRowFirstColumn="0" w:lastRowLastColumn="0"/>
+            </w:pPr>
+          </w:p>
+        </w:tc>
+        <w:tc>
+          <w:tcPr>
+            <w:tcW w:w="1870" w:type="dxa"/>
+          </w:tcPr>
+          <w:p>
+            <w:pPr>
+              <w:cnfStyle w:val="000000000000" w:firstRow="0" w:lastRow="0" w:firstColumn="0" w:lastColumn="0" w:oddVBand="0" w:evenVBand="0" w:oddHBand="0" w:evenHBand="0" w:firstRowFirstColumn="0" w:firstRowLastColumn="0" w:lastRowFirstColumn="0" w:lastRowLastColumn="0"/>
+            </w:pPr>
+            <w:r>
+              <w:t>List of Rentals is displayed</w:t>
+            </w:r>
+          </w:p>
+        </w:tc>
+        <w:tc>
+          <w:tcPr>
+            <w:tcW w:w="1870" w:type="dxa"/>
+          </w:tcPr>
+          <w:p>
+            <w:pPr>
+              <w:cnfStyle w:val="000000000000" w:firstRow="0" w:lastRow="0" w:firstColumn="0" w:lastColumn="0" w:oddVBand="0" w:evenVBand="0" w:oddHBand="0" w:evenHBand="0" w:firstRowFirstColumn="0" w:firstRowLastColumn="0" w:lastRowFirstColumn="0" w:lastRowLastColumn="0"/>
+            </w:pPr>
+          </w:p>
+        </w:tc>
+      </w:tr>
+      <w:tr>
+        <w:trPr>
+          <w:cnfStyle w:val="000000100000" w:firstRow="0" w:lastRow="0" w:firstColumn="0" w:lastColumn="0" w:oddVBand="0" w:evenVBand="0" w:oddHBand="1" w:evenHBand="0" w:firstRowFirstColumn="0" w:firstRowLastColumn="0" w:lastRowFirstColumn="0" w:lastRowLastColumn="0"/>
+        </w:trPr>
+        <w:tc>
+          <w:tcPr>
+            <w:cnfStyle w:val="001000000000" w:firstRow="0" w:lastRow="0" w:firstColumn="1" w:lastColumn="0" w:oddVBand="0" w:evenVBand="0" w:oddHBand="0" w:evenHBand="0" w:firstRowFirstColumn="0" w:firstRowLastColumn="0" w:lastRowFirstColumn="0" w:lastRowLastColumn="0"/>
+            <w:tcW w:w="1870" w:type="dxa"/>
+          </w:tcPr>
+          <w:p>
+            <w:r>
+              <w:t>2-</w:t>
+            </w:r>
+            <w:r>
+              <w:t>Enter name, date of birth or phone number</w:t>
+            </w:r>
+          </w:p>
+        </w:tc>
+        <w:tc>
+          <w:tcPr>
+            <w:tcW w:w="1870" w:type="dxa"/>
+          </w:tcPr>
+          <w:p>
+            <w:pPr>
+              <w:cnfStyle w:val="000000100000" w:firstRow="0" w:lastRow="0" w:firstColumn="0" w:lastColumn="0" w:oddVBand="0" w:evenVBand="0" w:oddHBand="1" w:evenHBand="0" w:firstRowFirstColumn="0" w:firstRowLastColumn="0" w:lastRowFirstColumn="0" w:lastRowLastColumn="0"/>
+            </w:pPr>
+          </w:p>
+        </w:tc>
+        <w:tc>
+          <w:tcPr>
+            <w:tcW w:w="1870" w:type="dxa"/>
+          </w:tcPr>
+          <w:p>
+            <w:pPr>
+              <w:cnfStyle w:val="000000100000" w:firstRow="0" w:lastRow="0" w:firstColumn="0" w:lastColumn="0" w:oddVBand="0" w:evenVBand="0" w:oddHBand="1" w:evenHBand="0" w:firstRowFirstColumn="0" w:firstRowLastColumn="0" w:lastRowFirstColumn="0" w:lastRowLastColumn="0"/>
+            </w:pPr>
+          </w:p>
+        </w:tc>
+        <w:tc>
+          <w:tcPr>
+            <w:tcW w:w="1870" w:type="dxa"/>
+          </w:tcPr>
+          <w:p>
+            <w:pPr>
+              <w:cnfStyle w:val="000000100000" w:firstRow="0" w:lastRow="0" w:firstColumn="0" w:lastColumn="0" w:oddVBand="0" w:evenVBand="0" w:oddHBand="1" w:evenHBand="0" w:firstRowFirstColumn="0" w:firstRowLastColumn="0" w:lastRowFirstColumn="0" w:lastRowLastColumn="0"/>
+            </w:pPr>
+          </w:p>
+        </w:tc>
+        <w:tc>
+          <w:tcPr>
+            <w:tcW w:w="1870" w:type="dxa"/>
+          </w:tcPr>
+          <w:p>
+            <w:pPr>
+              <w:cnfStyle w:val="000000100000" w:firstRow="0" w:lastRow="0" w:firstColumn="0" w:lastColumn="0" w:oddVBand="0" w:evenVBand="0" w:oddHBand="1" w:evenHBand="0" w:firstRowFirstColumn="0" w:firstRowLastColumn="0" w:lastRowFirstColumn="0" w:lastRowLastColumn="0"/>
+            </w:pPr>
+          </w:p>
+        </w:tc>
+      </w:tr>
+      <w:tr>
+        <w:tc>
+          <w:tcPr>
+            <w:cnfStyle w:val="001000000000" w:firstRow="0" w:lastRow="0" w:firstColumn="1" w:lastColumn="0" w:oddVBand="0" w:evenVBand="0" w:oddHBand="0" w:evenHBand="0" w:firstRowFirstColumn="0" w:firstRowLastColumn="0" w:lastRowFirstColumn="0" w:lastRowLastColumn="0"/>
+            <w:tcW w:w="1870" w:type="dxa"/>
+          </w:tcPr>
+          <w:p>
+            <w:r>
+              <w:t>3-</w:t>
+            </w:r>
+            <w:r>
+              <w:t>Display filtered list of rentals</w:t>
+            </w:r>
+          </w:p>
+        </w:tc>
+        <w:tc>
+          <w:tcPr>
+            <w:tcW w:w="1870" w:type="dxa"/>
+          </w:tcPr>
+          <w:p>
+            <w:pPr>
+              <w:cnfStyle w:val="000000000000" w:firstRow="0" w:lastRow="0" w:firstColumn="0" w:lastColumn="0" w:oddVBand="0" w:evenVBand="0" w:oddHBand="0" w:evenHBand="0" w:firstRowFirstColumn="0" w:firstRowLastColumn="0" w:lastRowFirstColumn="0" w:lastRowLastColumn="0"/>
+            </w:pPr>
+          </w:p>
+        </w:tc>
+        <w:tc>
+          <w:tcPr>
+            <w:tcW w:w="1870" w:type="dxa"/>
+          </w:tcPr>
+          <w:p>
+            <w:pPr>
+              <w:cnfStyle w:val="000000000000" w:firstRow="0" w:lastRow="0" w:firstColumn="0" w:lastColumn="0" w:oddVBand="0" w:evenVBand="0" w:oddHBand="0" w:evenHBand="0" w:firstRowFirstColumn="0" w:firstRowLastColumn="0" w:lastRowFirstColumn="0" w:lastRowLastColumn="0"/>
+            </w:pPr>
+          </w:p>
+        </w:tc>
+        <w:tc>
+          <w:tcPr>
+            <w:tcW w:w="1870" w:type="dxa"/>
+          </w:tcPr>
+          <w:p>
+            <w:pPr>
+              <w:cnfStyle w:val="000000000000" w:firstRow="0" w:lastRow="0" w:firstColumn="0" w:lastColumn="0" w:oddVBand="0" w:evenVBand="0" w:oddHBand="0" w:evenHBand="0" w:firstRowFirstColumn="0" w:firstRowLastColumn="0" w:lastRowFirstColumn="0" w:lastRowLastColumn="0"/>
+            </w:pPr>
+            <w:r>
+              <w:t>List of rentals based on the filters input is displayed</w:t>
             </w:r>
           </w:p>
         </w:tc>
@@ -1471,6 +2041,7 @@
   <w:style w:type="paragraph" w:default="1" w:styleId="Normal">
     <w:name w:val="Normal"/>
     <w:qFormat/>
+    <w:rsid w:val="00110988"/>
   </w:style>
   <w:style w:type="character" w:default="1" w:styleId="DefaultParagraphFont">
     <w:name w:val="Default Paragraph Font"/>

</xml_diff>